<commit_message>
Additions to SPPP for Iteration 0
</commit_message>
<xml_diff>
--- a/Doc/CS673_SPPP_team1.docx
+++ b/Doc/CS673_SPPP_team1.docx
@@ -2773,7 +2773,7 @@
                 <w:u w:val="single"/>
                 <w:rtl w:val="0"/>
               </w:rPr>
-              <w:t xml:space="preserve">Added content for Management Plan</w:t>
+              <w:t xml:space="preserve">Added content for Management Plan and QA Plan</w:t>
             </w:r>
             <w:r>
               <w:rPr>
@@ -5333,21 +5333,6 @@
         <w:rPr>
           <w:rtl w:val="0"/>
         </w:rPr>
-        <w:t xml:space="preserve">(Describe the metrics to be used in the project to measure the quality of your software. Each metric should be measurable and quantifiable. Examples of metrics include product complexity (LOC, # of files, # of classes, # methods, cyclomatic complexity, etc.) , defect rate (# of defect per KLOC), # of test cases, test case pass rate, cost (# of person hours used), # of user stories completed, etc.  </w:t>
-      </w:r>
-      <w:r>
-        <w:rPr>
-          <w:b w:val="1"/>
-          <w:u w:val="single"/>
-          <w:rtl w:val="0"/>
-        </w:rPr>
-        <w:t xml:space="preserve">The result of these metrics should be reported in the progress report/ iteration summary sheet.</w:t>
-      </w:r>
-      <w:r>
-        <w:rPr>
-          <w:rtl w:val="0"/>
-        </w:rPr>
-        <w:t xml:space="preserve">)</w:t>
       </w:r>
     </w:p>
     <w:tbl>
@@ -5580,7 +5565,7 @@
               <w:rPr>
                 <w:rtl w:val="0"/>
               </w:rPr>
-              <w:t xml:space="preserve">UI Design</w:t>
+              <w:t xml:space="preserve">Usability</w:t>
             </w:r>
           </w:p>
         </w:tc>
@@ -5618,7 +5603,7 @@
               <w:rPr>
                 <w:rtl w:val="0"/>
               </w:rPr>
-              <w:t xml:space="preserve">Usability goals of this project is a simplistic design valuing efficiency, </w:t>
+              <w:t xml:space="preserve">Usability goals of this project is a simplistic design valuing efficiency, learnability, and utility. </w:t>
             </w:r>
           </w:p>
         </w:tc>
@@ -5662,6 +5647,7 @@
               <w:rPr>
                 <w:rtl w:val="0"/>
               </w:rPr>
+              <w:t xml:space="preserve">Buggy Code</w:t>
             </w:r>
           </w:p>
         </w:tc>
@@ -5699,6 +5685,7 @@
               <w:rPr>
                 <w:rtl w:val="0"/>
               </w:rPr>
+              <w:t xml:space="preserve">Count of number of bugs detected </w:t>
             </w:r>
           </w:p>
         </w:tc>
@@ -5742,6 +5729,7 @@
               <w:rPr>
                 <w:rtl w:val="0"/>
               </w:rPr>
+              <w:t xml:space="preserve">Test Pass Rate</w:t>
             </w:r>
           </w:p>
         </w:tc>
@@ -5779,6 +5767,7 @@
               <w:rPr>
                 <w:rtl w:val="0"/>
               </w:rPr>
+              <w:t xml:space="preserve">The percentage of test cases passed</w:t>
             </w:r>
           </w:p>
         </w:tc>
@@ -5822,6 +5811,7 @@
               <w:rPr>
                 <w:rtl w:val="0"/>
               </w:rPr>
+              <w:t xml:space="preserve">Product Complexity</w:t>
             </w:r>
           </w:p>
         </w:tc>
@@ -5859,6 +5849,7 @@
               <w:rPr>
                 <w:rtl w:val="0"/>
               </w:rPr>
+              <w:t xml:space="preserve">Number of files, classes, methods.</w:t>
             </w:r>
           </w:p>
         </w:tc>
@@ -5934,7 +5925,69 @@
         <w:rPr>
           <w:rtl w:val="0"/>
         </w:rPr>
-        <w:t xml:space="preserve">(Describe any coding standard to be used)</w:t>
+        <w:t xml:space="preserve">We will be using Java/Android coding standards and best practices discussed in the following sources: </w:t>
+      </w:r>
+    </w:p>
+    <w:p>
+      <w:pPr>
+        <w:pageBreakBefore w:val="0"/>
+        <w:pBdr>
+          <w:top w:space="0" w:sz="0" w:val="nil"/>
+          <w:left w:space="0" w:sz="0" w:val="nil"/>
+          <w:bottom w:space="0" w:sz="0" w:val="nil"/>
+          <w:right w:space="0" w:sz="0" w:val="nil"/>
+          <w:between w:space="0" w:sz="0" w:val="nil"/>
+        </w:pBdr>
+        <w:shd w:fill="auto" w:val="clear"/>
+        <w:ind w:left="1440" w:firstLine="0"/>
+        <w:rPr/>
+      </w:pPr>
+      <w:hyperlink r:id="rId10">
+        <w:r>
+          <w:rPr>
+            <w:color w:val="1155cc"/>
+            <w:u w:val="single"/>
+            <w:rtl w:val="0"/>
+          </w:rPr>
+          <w:t xml:space="preserve">https://www.geeksforgeeks.org/android-coding-style-and-guidelines/</w:t>
+        </w:r>
+      </w:hyperlink>
+      <w:r>
+        <w:rPr>
+          <w:rtl w:val="0"/>
+        </w:rPr>
+        <w:t xml:space="preserve"> </w:t>
+      </w:r>
+    </w:p>
+    <w:p>
+      <w:pPr>
+        <w:pageBreakBefore w:val="0"/>
+        <w:pBdr>
+          <w:top w:space="0" w:sz="0" w:val="nil"/>
+          <w:left w:space="0" w:sz="0" w:val="nil"/>
+          <w:bottom w:space="0" w:sz="0" w:val="nil"/>
+          <w:right w:space="0" w:sz="0" w:val="nil"/>
+          <w:between w:space="0" w:sz="0" w:val="nil"/>
+        </w:pBdr>
+        <w:shd w:fill="auto" w:val="clear"/>
+        <w:ind w:left="1440" w:firstLine="0"/>
+        <w:rPr/>
+      </w:pPr>
+      <w:hyperlink r:id="rId11">
+        <w:r>
+          <w:rPr>
+            <w:color w:val="1155cc"/>
+            <w:u w:val="single"/>
+            <w:rtl w:val="0"/>
+          </w:rPr>
+          <w:t xml:space="preserve">https://www.perfomatix.com/best-practices-in-android-coding/</w:t>
+        </w:r>
+      </w:hyperlink>
+      <w:r>
+        <w:rPr>
+          <w:rtl w:val="0"/>
+        </w:rPr>
+        <w:t xml:space="preserve"> </w:t>
       </w:r>
       <w:r>
         <w:rPr>
@@ -5967,8 +6020,6 @@
     </w:p>
     <w:p>
       <w:pPr>
-        <w:widowControl w:val="0"/>
-        <w:spacing w:before="0" w:lineRule="auto"/>
         <w:ind w:left="1440" w:firstLine="0"/>
         <w:rPr/>
       </w:pPr>
@@ -5976,7 +6027,7 @@
         <w:rPr>
           <w:rtl w:val="0"/>
         </w:rPr>
-        <w:t xml:space="preserve">(Everyone should review all documents to be submitted. Here you will mainly describe how the code review will be done. Who will review the code, e.g. design or implementation leader will review all code or team members review each other’s code. Do you use pull requests for the code review? Is there a checklist to help review? What feedback should the reviewer provide?)</w:t>
+        <w:t xml:space="preserve">All team members’ code and other work will be reviewed by at least one other member of the team during our weekly Sunday meetings. QA Leaders plan to develop a checklist with all QA metrics to evaluate the quality of the code with. The reviewer will provide feedback on the results of this evaluation and any suggestions they may have for improvement.</w:t>
       </w:r>
     </w:p>
     <w:p>
@@ -6017,6 +6068,21 @@
     </w:p>
     <w:p>
       <w:pPr>
+        <w:ind w:left="1440" w:firstLine="0"/>
+        <w:rPr>
+          <w:b w:val="1"/>
+        </w:rPr>
+      </w:pPr>
+      <w:r>
+        <w:rPr>
+          <w:b w:val="1"/>
+          <w:rtl w:val="0"/>
+        </w:rPr>
+        <w:t xml:space="preserve">To be determined.</w:t>
+      </w:r>
+    </w:p>
+    <w:p>
+      <w:pPr>
         <w:pageBreakBefore w:val="0"/>
         <w:pBdr>
           <w:top w:space="0" w:sz="0" w:val="nil"/>
@@ -6074,19 +6140,6 @@
     </w:p>
     <w:p>
       <w:pPr>
-        <w:keepNext w:val="0"/>
-        <w:keepLines w:val="0"/>
-        <w:pageBreakBefore w:val="0"/>
-        <w:widowControl w:val="0"/>
-        <w:pBdr>
-          <w:top w:space="0" w:sz="0" w:val="nil"/>
-          <w:left w:space="0" w:sz="0" w:val="nil"/>
-          <w:bottom w:space="0" w:sz="0" w:val="nil"/>
-          <w:right w:space="0" w:sz="0" w:val="nil"/>
-          <w:between w:space="0" w:sz="0" w:val="nil"/>
-        </w:pBdr>
-        <w:shd w:fill="auto" w:val="clear"/>
-        <w:spacing w:before="0" w:lineRule="auto"/>
         <w:ind w:left="1440" w:firstLine="0"/>
         <w:rPr/>
       </w:pPr>
@@ -6094,19 +6147,7 @@
         <w:rPr>
           <w:rtl w:val="0"/>
         </w:rPr>
-        <w:t xml:space="preserve">(Describe the tool to be used to manage the defect (e.g github issues). The types of defects to look at. The actions or personnel for defect management. )</w:t>
-      </w:r>
-    </w:p>
-    <w:p>
-      <w:pPr>
-        <w:pageBreakBefore w:val="0"/>
-        <w:ind w:left="1440" w:firstLine="0"/>
-        <w:rPr/>
-      </w:pPr>
-      <w:r>
-        <w:rPr>
-          <w:rtl w:val="0"/>
-        </w:rPr>
+        <w:t xml:space="preserve">Bugs or defects will be expected to be detected during code reviews and all forms of testing. Once detected, the developer responsible for the issue or defective feature will be expected to revise and find a solution, with the aid of other members if needed.</w:t>
       </w:r>
     </w:p>
     <w:p>
@@ -6142,6 +6183,50 @@
     </w:p>
     <w:p>
       <w:pPr>
+        <w:ind w:left="1440" w:firstLine="0"/>
+        <w:rPr/>
+      </w:pPr>
+      <w:hyperlink r:id="rId12">
+        <w:r>
+          <w:rPr>
+            <w:color w:val="1155cc"/>
+            <w:u w:val="single"/>
+            <w:rtl w:val="0"/>
+          </w:rPr>
+          <w:t xml:space="preserve">https://www.geeksforgeeks.org/android-coding-style-and-guidelines/</w:t>
+        </w:r>
+      </w:hyperlink>
+      <w:r>
+        <w:rPr>
+          <w:rtl w:val="0"/>
+        </w:rPr>
+        <w:t xml:space="preserve"> </w:t>
+      </w:r>
+    </w:p>
+    <w:p>
+      <w:pPr>
+        <w:ind w:left="1440" w:firstLine="0"/>
+        <w:rPr/>
+      </w:pPr>
+      <w:hyperlink r:id="rId13">
+        <w:r>
+          <w:rPr>
+            <w:color w:val="1155cc"/>
+            <w:u w:val="single"/>
+            <w:rtl w:val="0"/>
+          </w:rPr>
+          <w:t xml:space="preserve">https://www.perfomatix.com/best-practices-in-android-coding/</w:t>
+        </w:r>
+      </w:hyperlink>
+      <w:r>
+        <w:rPr>
+          <w:rtl w:val="0"/>
+        </w:rPr>
+        <w:t xml:space="preserve"> </w:t>
+      </w:r>
+    </w:p>
+    <w:p>
+      <w:pPr>
         <w:keepNext w:val="0"/>
         <w:keepLines w:val="0"/>
         <w:pageBreakBefore w:val="0"/>
@@ -6284,7 +6369,7 @@
       </w:r>
     </w:p>
     <w:sectPr>
-      <w:headerReference r:id="rId10" w:type="default"/>
+      <w:headerReference r:id="rId14" w:type="default"/>
       <w:pgSz w:h="15840" w:w="12240" w:orient="portrait"/>
       <w:pgMar w:bottom="1440" w:top="1440" w:left="1440" w:right="1080" w:header="0" w:footer="720"/>
       <w:pgNumType w:start="1"/>

</xml_diff>